<commit_message>
generate docx file from user's and company's data (but still not set date)
</commit_message>
<xml_diff>
--- a/generatedDocument.docx
+++ b/generatedDocument.docx
@@ -81,7 +81,7 @@
                     <w:sz w:val="26"/>
                     <w:szCs w:val="26"/>
                   </w:rPr>
-                  <w:t>Vanguard</w:t>
+                  <w:t>WorldWorld</w:t>
                 </w:r>
               </w:p>
             </w:sdtContent>
@@ -125,7 +125,7 @@
                     <w:sz w:val="26"/>
                     <w:szCs w:val="26"/>
                   </w:rPr>
-                  <w:t>00010010110</w:t>
+                  <w:t>000000000000000</w:t>
                 </w:r>
               </w:sdtContent>
             </w:sdt>
@@ -169,7 +169,7 @@
                     <w:sz w:val="26"/>
                     <w:szCs w:val="26"/>
                   </w:rPr>
-                  <w:t>02.03.2023</w:t>
+                  <w:t>DD_MM_YYYY</w:t>
                 </w:r>
               </w:sdtContent>
             </w:sdt>
@@ -264,7 +264,7 @@
                   <w:rPr>
                     <w:rFonts w:ascii="Calibri" w:eastAsia="Calibri" w:hAnsi="Calibri" w:cs="Calibri"/>
                   </w:rPr>
-                  <w:t>02.03.2023</w:t>
+                  <w:t>DD_MM_YYYY</w:t>
                 </w:r>
               </w:p>
             </w:sdtContent>
@@ -368,7 +368,7 @@
               <w:sz w:val="26"/>
               <w:szCs w:val="26"/>
             </w:rPr>
-            <w:t>Begov Alimardon</w:t>
+            <w:t>Alimardon Begov</w:t>
           </w:r>
         </w:sdtContent>
       </w:sdt>
@@ -430,7 +430,7 @@
               <w:sz w:val="26"/>
               <w:szCs w:val="26"/>
             </w:rPr>
-            <w:t>Vanguard</w:t>
+            <w:t>WorldWorld</w:t>
           </w:r>
         </w:sdtContent>
       </w:sdt>
@@ -469,7 +469,7 @@
               <w:sz w:val="26"/>
               <w:szCs w:val="26"/>
             </w:rPr>
-            <w:t>00010010110</w:t>
+            <w:t>000000000000000</w:t>
           </w:r>
         </w:sdtContent>
       </w:sdt>
@@ -500,7 +500,7 @@
               <w:sz w:val="26"/>
               <w:szCs w:val="26"/>
             </w:rPr>
-            <w:t>Begov Alimardon</w:t>
+            <w:t>Alimardon Begov</w:t>
           </w:r>
         </w:sdtContent>
       </w:sdt>
@@ -589,7 +589,7 @@
               <w:sz w:val="26"/>
               <w:szCs w:val="26"/>
             </w:rPr>
-            <w:t>Vanguard</w:t>
+            <w:t>WorldWorld</w:t>
           </w:r>
         </w:p>
       </w:sdtContent>
@@ -652,7 +652,7 @@
               <w:sz w:val="26"/>
               <w:szCs w:val="26"/>
             </w:rPr>
-            <w:t>Begov Alimardon</w:t>
+            <w:t>Alimardon Begov</w:t>
           </w:r>
         </w:sdtContent>
       </w:sdt>

</xml_diff>